<commit_message>
Updates style of query text
</commit_message>
<xml_diff>
--- a/www/IJE_template.docx
+++ b/www/IJE_template.docx
@@ -4,17 +4,19 @@
   <w:body>
     <w:p>
       <w:bookmarkStart w:id="0" w:name="references"/>
-      <w:bookmarkStart w:id="1" w:name="_GoBack"/>
       <w:bookmarkEnd w:id="0"/>
-      <w:bookmarkEnd w:id="1"/>
     </w:p>
     <w:sectPr>
-      <w:footerReference w:type="default" r:id="rId7"/>
+      <w:headerReference w:type="even" r:id="rId7"/>
+      <w:headerReference w:type="default" r:id="rId8"/>
+      <w:footerReference w:type="even" r:id="rId9"/>
+      <w:footerReference w:type="default" r:id="rId10"/>
+      <w:headerReference w:type="first" r:id="rId11"/>
+      <w:footerReference w:type="first" r:id="rId12"/>
       <w:type w:val="continuous"/>
       <w:pgSz w:w="11952" w:h="16848"/>
-      <w:pgMar w:top="1418" w:right="1418" w:bottom="1418" w:left="1418" w:header="720" w:footer="720" w:gutter="0"/>
+      <w:pgMar w:top="1800" w:right="720" w:bottom="1800" w:left="720" w:header="720" w:footer="720" w:gutter="720"/>
       <w:cols w:space="720"/>
-      <w:docGrid w:linePitch="326"/>
     </w:sectPr>
   </w:body>
 </w:document>
@@ -24,6 +26,9 @@
 <w:endnotes xmlns:wpc="http://schemas.microsoft.com/office/word/2010/wordprocessingCanvas" xmlns:mc="http://schemas.openxmlformats.org/markup-compatibility/2006" xmlns:o="urn:schemas-microsoft-com:office:office" xmlns:r="http://schemas.openxmlformats.org/officeDocument/2006/relationships" xmlns:m="http://schemas.openxmlformats.org/officeDocument/2006/math" xmlns:v="urn:schemas-microsoft-com:vml" xmlns:wp14="http://schemas.microsoft.com/office/word/2010/wordprocessingDrawing" xmlns:wp="http://schemas.openxmlformats.org/drawingml/2006/wordprocessingDrawing" xmlns:w10="urn:schemas-microsoft-com:office:word" xmlns:w="http://schemas.openxmlformats.org/wordprocessingml/2006/main" xmlns:w14="http://schemas.microsoft.com/office/word/2010/wordml" xmlns:w15="http://schemas.microsoft.com/office/word/2012/wordml" xmlns:wpg="http://schemas.microsoft.com/office/word/2010/wordprocessingGroup" xmlns:wpi="http://schemas.microsoft.com/office/word/2010/wordprocessingInk" xmlns:wne="http://schemas.microsoft.com/office/word/2006/wordml" xmlns:wps="http://schemas.microsoft.com/office/word/2010/wordprocessingShape" mc:Ignorable="w14 w15 wp14">
   <w:endnote w:type="separator" w:id="-1">
     <w:p>
+      <w:pPr>
+        <w:spacing w:line="240" w:lineRule="auto"/>
+      </w:pPr>
       <w:r>
         <w:separator/>
       </w:r>
@@ -31,6 +36,9 @@
   </w:endnote>
   <w:endnote w:type="continuationSeparator" w:id="0">
     <w:p>
+      <w:pPr>
+        <w:spacing w:line="240" w:lineRule="auto"/>
+      </w:pPr>
       <w:r>
         <w:continuationSeparator/>
       </w:r>
@@ -41,6 +49,17 @@
 
 <file path=word/footer1.xml><?xml version="1.0" encoding="utf-8"?>
 <w:ftr xmlns:wpc="http://schemas.microsoft.com/office/word/2010/wordprocessingCanvas" xmlns:mc="http://schemas.openxmlformats.org/markup-compatibility/2006" xmlns:o="urn:schemas-microsoft-com:office:office" xmlns:r="http://schemas.openxmlformats.org/officeDocument/2006/relationships" xmlns:m="http://schemas.openxmlformats.org/officeDocument/2006/math" xmlns:v="urn:schemas-microsoft-com:vml" xmlns:wp14="http://schemas.microsoft.com/office/word/2010/wordprocessingDrawing" xmlns:wp="http://schemas.openxmlformats.org/drawingml/2006/wordprocessingDrawing" xmlns:w10="urn:schemas-microsoft-com:office:word" xmlns:w="http://schemas.openxmlformats.org/wordprocessingml/2006/main" xmlns:w14="http://schemas.microsoft.com/office/word/2010/wordml" xmlns:w15="http://schemas.microsoft.com/office/word/2012/wordml" xmlns:wpg="http://schemas.microsoft.com/office/word/2010/wordprocessingGroup" xmlns:wpi="http://schemas.microsoft.com/office/word/2010/wordprocessingInk" xmlns:wne="http://schemas.microsoft.com/office/word/2006/wordml" xmlns:wps="http://schemas.microsoft.com/office/word/2010/wordprocessingShape" mc:Ignorable="w14 w15 wp14">
+  <w:p>
+    <w:pPr>
+      <w:pStyle w:val="Piedepgina"/>
+    </w:pPr>
+  </w:p>
+</w:ftr>
+</file>
+
+<file path=word/footer2.xml><?xml version="1.0" encoding="utf-8"?>
+<w:ftr xmlns:wpc="http://schemas.microsoft.com/office/word/2010/wordprocessingCanvas" xmlns:mc="http://schemas.openxmlformats.org/markup-compatibility/2006" xmlns:o="urn:schemas-microsoft-com:office:office" xmlns:r="http://schemas.openxmlformats.org/officeDocument/2006/relationships" xmlns:m="http://schemas.openxmlformats.org/officeDocument/2006/math" xmlns:v="urn:schemas-microsoft-com:vml" xmlns:wp14="http://schemas.microsoft.com/office/word/2010/wordprocessingDrawing" xmlns:wp="http://schemas.openxmlformats.org/drawingml/2006/wordprocessingDrawing" xmlns:w10="urn:schemas-microsoft-com:office:word" xmlns:w="http://schemas.openxmlformats.org/wordprocessingml/2006/main" xmlns:w14="http://schemas.microsoft.com/office/word/2010/wordml" xmlns:w15="http://schemas.microsoft.com/office/word/2012/wordml" xmlns:wpg="http://schemas.microsoft.com/office/word/2010/wordprocessingGroup" xmlns:wpi="http://schemas.microsoft.com/office/word/2010/wordprocessingInk" xmlns:wne="http://schemas.microsoft.com/office/word/2006/wordml" xmlns:wps="http://schemas.microsoft.com/office/word/2010/wordprocessingShape" mc:Ignorable="w14 w15 wp14">
+  <w:bookmarkStart w:id="1" w:name="_GoBack" w:displacedByCustomXml="next"/>
   <w:sdt>
     <w:sdtPr>
       <w:id w:val="947669348"/>
@@ -67,7 +86,6 @@
         <w:r>
           <w:rPr>
             <w:noProof/>
-            <w:lang w:val="es-ES"/>
           </w:rPr>
           <w:t>1</w:t>
         </w:r>
@@ -77,6 +95,17 @@
       </w:p>
     </w:sdtContent>
   </w:sdt>
+  <w:bookmarkEnd w:id="1" w:displacedByCustomXml="prev"/>
+</w:ftr>
+</file>
+
+<file path=word/footer3.xml><?xml version="1.0" encoding="utf-8"?>
+<w:ftr xmlns:wpc="http://schemas.microsoft.com/office/word/2010/wordprocessingCanvas" xmlns:mc="http://schemas.openxmlformats.org/markup-compatibility/2006" xmlns:o="urn:schemas-microsoft-com:office:office" xmlns:r="http://schemas.openxmlformats.org/officeDocument/2006/relationships" xmlns:m="http://schemas.openxmlformats.org/officeDocument/2006/math" xmlns:v="urn:schemas-microsoft-com:vml" xmlns:wp14="http://schemas.microsoft.com/office/word/2010/wordprocessingDrawing" xmlns:wp="http://schemas.openxmlformats.org/drawingml/2006/wordprocessingDrawing" xmlns:w10="urn:schemas-microsoft-com:office:word" xmlns:w="http://schemas.openxmlformats.org/wordprocessingml/2006/main" xmlns:w14="http://schemas.microsoft.com/office/word/2010/wordml" xmlns:w15="http://schemas.microsoft.com/office/word/2012/wordml" xmlns:wpg="http://schemas.microsoft.com/office/word/2010/wordprocessingGroup" xmlns:wpi="http://schemas.microsoft.com/office/word/2010/wordprocessingInk" xmlns:wne="http://schemas.microsoft.com/office/word/2006/wordml" xmlns:wps="http://schemas.microsoft.com/office/word/2010/wordprocessingShape" mc:Ignorable="w14 w15 wp14">
+  <w:p>
+    <w:pPr>
+      <w:pStyle w:val="Piedepgina"/>
+    </w:pPr>
+  </w:p>
 </w:ftr>
 </file>
 
@@ -99,6 +128,36 @@
 </w:footnotes>
 </file>
 
+<file path=word/header1.xml><?xml version="1.0" encoding="utf-8"?>
+<w:hdr xmlns:wpc="http://schemas.microsoft.com/office/word/2010/wordprocessingCanvas" xmlns:mc="http://schemas.openxmlformats.org/markup-compatibility/2006" xmlns:o="urn:schemas-microsoft-com:office:office" xmlns:r="http://schemas.openxmlformats.org/officeDocument/2006/relationships" xmlns:m="http://schemas.openxmlformats.org/officeDocument/2006/math" xmlns:v="urn:schemas-microsoft-com:vml" xmlns:wp14="http://schemas.microsoft.com/office/word/2010/wordprocessingDrawing" xmlns:wp="http://schemas.openxmlformats.org/drawingml/2006/wordprocessingDrawing" xmlns:w10="urn:schemas-microsoft-com:office:word" xmlns:w="http://schemas.openxmlformats.org/wordprocessingml/2006/main" xmlns:w14="http://schemas.microsoft.com/office/word/2010/wordml" xmlns:w15="http://schemas.microsoft.com/office/word/2012/wordml" xmlns:wpg="http://schemas.microsoft.com/office/word/2010/wordprocessingGroup" xmlns:wpi="http://schemas.microsoft.com/office/word/2010/wordprocessingInk" xmlns:wne="http://schemas.microsoft.com/office/word/2006/wordml" xmlns:wps="http://schemas.microsoft.com/office/word/2010/wordprocessingShape" mc:Ignorable="w14 w15 wp14">
+  <w:p>
+    <w:pPr>
+      <w:pStyle w:val="Encabezado"/>
+    </w:pPr>
+  </w:p>
+</w:hdr>
+</file>
+
+<file path=word/header2.xml><?xml version="1.0" encoding="utf-8"?>
+<w:hdr xmlns:wpc="http://schemas.microsoft.com/office/word/2010/wordprocessingCanvas" xmlns:mc="http://schemas.openxmlformats.org/markup-compatibility/2006" xmlns:o="urn:schemas-microsoft-com:office:office" xmlns:r="http://schemas.openxmlformats.org/officeDocument/2006/relationships" xmlns:m="http://schemas.openxmlformats.org/officeDocument/2006/math" xmlns:v="urn:schemas-microsoft-com:vml" xmlns:wp14="http://schemas.microsoft.com/office/word/2010/wordprocessingDrawing" xmlns:wp="http://schemas.openxmlformats.org/drawingml/2006/wordprocessingDrawing" xmlns:w10="urn:schemas-microsoft-com:office:word" xmlns:w="http://schemas.openxmlformats.org/wordprocessingml/2006/main" xmlns:w14="http://schemas.microsoft.com/office/word/2010/wordml" xmlns:w15="http://schemas.microsoft.com/office/word/2012/wordml" xmlns:wpg="http://schemas.microsoft.com/office/word/2010/wordprocessingGroup" xmlns:wpi="http://schemas.microsoft.com/office/word/2010/wordprocessingInk" xmlns:wne="http://schemas.microsoft.com/office/word/2006/wordml" xmlns:wps="http://schemas.microsoft.com/office/word/2010/wordprocessingShape" mc:Ignorable="w14 w15 wp14">
+  <w:p>
+    <w:pPr>
+      <w:pStyle w:val="Encabezado"/>
+    </w:pPr>
+  </w:p>
+</w:hdr>
+</file>
+
+<file path=word/header3.xml><?xml version="1.0" encoding="utf-8"?>
+<w:hdr xmlns:wpc="http://schemas.microsoft.com/office/word/2010/wordprocessingCanvas" xmlns:mc="http://schemas.openxmlformats.org/markup-compatibility/2006" xmlns:o="urn:schemas-microsoft-com:office:office" xmlns:r="http://schemas.openxmlformats.org/officeDocument/2006/relationships" xmlns:m="http://schemas.openxmlformats.org/officeDocument/2006/math" xmlns:v="urn:schemas-microsoft-com:vml" xmlns:wp14="http://schemas.microsoft.com/office/word/2010/wordprocessingDrawing" xmlns:wp="http://schemas.openxmlformats.org/drawingml/2006/wordprocessingDrawing" xmlns:w10="urn:schemas-microsoft-com:office:word" xmlns:w="http://schemas.openxmlformats.org/wordprocessingml/2006/main" xmlns:w14="http://schemas.microsoft.com/office/word/2010/wordml" xmlns:w15="http://schemas.microsoft.com/office/word/2012/wordml" xmlns:wpg="http://schemas.microsoft.com/office/word/2010/wordprocessingGroup" xmlns:wpi="http://schemas.microsoft.com/office/word/2010/wordprocessingInk" xmlns:wne="http://schemas.microsoft.com/office/word/2006/wordml" xmlns:wps="http://schemas.microsoft.com/office/word/2010/wordprocessingShape" mc:Ignorable="w14 w15 wp14">
+  <w:p>
+    <w:pPr>
+      <w:pStyle w:val="Encabezado"/>
+    </w:pPr>
+  </w:p>
+</w:hdr>
+</file>
+
 <file path=word/numbering.xml><?xml version="1.0" encoding="utf-8"?>
 <w:numbering xmlns:wpc="http://schemas.microsoft.com/office/word/2010/wordprocessingCanvas" xmlns:mc="http://schemas.openxmlformats.org/markup-compatibility/2006" xmlns:o="urn:schemas-microsoft-com:office:office" xmlns:r="http://schemas.openxmlformats.org/officeDocument/2006/relationships" xmlns:m="http://schemas.openxmlformats.org/officeDocument/2006/math" xmlns:v="urn:schemas-microsoft-com:vml" xmlns:wp14="http://schemas.microsoft.com/office/word/2010/wordprocessingDrawing" xmlns:wp="http://schemas.openxmlformats.org/drawingml/2006/wordprocessingDrawing" xmlns:w10="urn:schemas-microsoft-com:office:word" xmlns:w="http://schemas.openxmlformats.org/wordprocessingml/2006/main" xmlns:w14="http://schemas.microsoft.com/office/word/2010/wordml" xmlns:w15="http://schemas.microsoft.com/office/word/2012/wordml" xmlns:wpg="http://schemas.microsoft.com/office/word/2010/wordprocessingGroup" xmlns:wpi="http://schemas.microsoft.com/office/word/2010/wordprocessingInk" xmlns:wne="http://schemas.microsoft.com/office/word/2006/wordml" xmlns:wps="http://schemas.microsoft.com/office/word/2010/wordprocessingShape" mc:Ignorable="w14 w15 wp14">
   <w:abstractNum w:abstractNumId="0" w15:restartNumberingAfterBreak="0">
@@ -217,7 +276,7 @@
   <w:abstractNum w:abstractNumId="1" w15:restartNumberingAfterBreak="0">
     <w:nsid w:val="FFFFFF7C"/>
     <w:multiLevelType w:val="singleLevel"/>
-    <w:tmpl w:val="43DEFD44"/>
+    <w:tmpl w:val="8B943CCC"/>
     <w:lvl w:ilvl="0">
       <w:start w:val="1"/>
       <w:numFmt w:val="decimal"/>
@@ -234,7 +293,7 @@
   <w:abstractNum w:abstractNumId="2" w15:restartNumberingAfterBreak="0">
     <w:nsid w:val="FFFFFF7D"/>
     <w:multiLevelType w:val="singleLevel"/>
-    <w:tmpl w:val="DA36D39A"/>
+    <w:tmpl w:val="9C889CF8"/>
     <w:lvl w:ilvl="0">
       <w:start w:val="1"/>
       <w:numFmt w:val="decimal"/>
@@ -251,7 +310,7 @@
   <w:abstractNum w:abstractNumId="3" w15:restartNumberingAfterBreak="0">
     <w:nsid w:val="FFFFFF7E"/>
     <w:multiLevelType w:val="singleLevel"/>
-    <w:tmpl w:val="D1C4E39C"/>
+    <w:tmpl w:val="EEC46DB8"/>
     <w:lvl w:ilvl="0">
       <w:start w:val="1"/>
       <w:numFmt w:val="decimal"/>
@@ -268,7 +327,7 @@
   <w:abstractNum w:abstractNumId="4" w15:restartNumberingAfterBreak="0">
     <w:nsid w:val="FFFFFF7F"/>
     <w:multiLevelType w:val="singleLevel"/>
-    <w:tmpl w:val="E496CEF4"/>
+    <w:tmpl w:val="4E2C7B4A"/>
     <w:lvl w:ilvl="0">
       <w:start w:val="1"/>
       <w:numFmt w:val="decimal"/>
@@ -285,7 +344,7 @@
   <w:abstractNum w:abstractNumId="5" w15:restartNumberingAfterBreak="0">
     <w:nsid w:val="FFFFFF80"/>
     <w:multiLevelType w:val="singleLevel"/>
-    <w:tmpl w:val="FA9274A4"/>
+    <w:tmpl w:val="716EE6BE"/>
     <w:lvl w:ilvl="0">
       <w:start w:val="1"/>
       <w:numFmt w:val="bullet"/>
@@ -305,7 +364,7 @@
   <w:abstractNum w:abstractNumId="6" w15:restartNumberingAfterBreak="0">
     <w:nsid w:val="FFFFFF81"/>
     <w:multiLevelType w:val="singleLevel"/>
-    <w:tmpl w:val="D3863BF2"/>
+    <w:tmpl w:val="D2EC5D78"/>
     <w:lvl w:ilvl="0">
       <w:start w:val="1"/>
       <w:numFmt w:val="bullet"/>
@@ -325,7 +384,7 @@
   <w:abstractNum w:abstractNumId="7" w15:restartNumberingAfterBreak="0">
     <w:nsid w:val="FFFFFF82"/>
     <w:multiLevelType w:val="singleLevel"/>
-    <w:tmpl w:val="C240859E"/>
+    <w:tmpl w:val="ADE0016E"/>
     <w:lvl w:ilvl="0">
       <w:start w:val="1"/>
       <w:numFmt w:val="bullet"/>
@@ -345,7 +404,7 @@
   <w:abstractNum w:abstractNumId="8" w15:restartNumberingAfterBreak="0">
     <w:nsid w:val="FFFFFF83"/>
     <w:multiLevelType w:val="singleLevel"/>
-    <w:tmpl w:val="6974F3F0"/>
+    <w:tmpl w:val="1D6E7CF8"/>
     <w:lvl w:ilvl="0">
       <w:start w:val="1"/>
       <w:numFmt w:val="bullet"/>
@@ -365,7 +424,7 @@
   <w:abstractNum w:abstractNumId="9" w15:restartNumberingAfterBreak="0">
     <w:nsid w:val="FFFFFF88"/>
     <w:multiLevelType w:val="singleLevel"/>
-    <w:tmpl w:val="0EFEA506"/>
+    <w:tmpl w:val="12BACC48"/>
     <w:lvl w:ilvl="0">
       <w:start w:val="1"/>
       <w:numFmt w:val="decimal"/>
@@ -382,7 +441,7 @@
   <w:abstractNum w:abstractNumId="10" w15:restartNumberingAfterBreak="0">
     <w:nsid w:val="FFFFFF89"/>
     <w:multiLevelType w:val="singleLevel"/>
-    <w:tmpl w:val="A1E66CCC"/>
+    <w:tmpl w:val="F8E64EF2"/>
     <w:lvl w:ilvl="0">
       <w:start w:val="1"/>
       <w:numFmt w:val="bullet"/>
@@ -874,6 +933,18 @@
     <w:abstractNumId w:val="11"/>
   </w:num>
   <w:num w:numId="26">
+    <w:abstractNumId w:val="12"/>
+  </w:num>
+  <w:num w:numId="27">
+    <w:abstractNumId w:val="11"/>
+  </w:num>
+  <w:num w:numId="28">
+    <w:abstractNumId w:val="12"/>
+  </w:num>
+  <w:num w:numId="29">
+    <w:abstractNumId w:val="11"/>
+  </w:num>
+  <w:num w:numId="30">
     <w:abstractNumId w:val="12"/>
   </w:num>
 </w:numbering>
@@ -1614,10 +1685,11 @@
     <w:name w:val="Verbatim Char"/>
     <w:basedOn w:val="DescripcinCar"/>
     <w:link w:val="SourceCode"/>
-    <w:rsid w:val="003C1091"/>
-    <w:rPr>
-      <w:rFonts w:ascii="Consolas" w:hAnsi="Consolas" w:cs="Times New Roman"/>
-      <w:sz w:val="22"/>
+    <w:rsid w:val="009400E9"/>
+    <w:rPr>
+      <w:rFonts w:ascii="Consolas" w:hAnsi="Consolas" w:cs="Times New Roman"/>
+      <w:sz w:val="22"/>
+      <w:lang w:val="en-GB"/>
     </w:rPr>
   </w:style>
   <w:style w:type="character" w:styleId="Refdenotaalpie">
@@ -1656,9 +1728,10 @@
     <w:name w:val="Source Code"/>
     <w:basedOn w:val="Normal"/>
     <w:link w:val="VerbatimChar"/>
-    <w:rsid w:val="003C1091"/>
+    <w:rsid w:val="009400E9"/>
     <w:pPr>
       <w:wordWrap w:val="0"/>
+      <w:spacing w:line="240" w:lineRule="auto"/>
     </w:pPr>
     <w:rPr>
       <w:rFonts w:ascii="Consolas" w:hAnsi="Consolas"/>
@@ -1674,6 +1747,7 @@
       <w:color w:val="204A87"/>
       <w:sz w:val="22"/>
       <w:shd w:val="clear" w:color="auto" w:fill="F8F8F8"/>
+      <w:lang w:val="en-GB"/>
     </w:rPr>
   </w:style>
   <w:style w:type="character" w:customStyle="1" w:styleId="DataTypeTok">
@@ -1684,6 +1758,7 @@
       <w:color w:val="204A87"/>
       <w:sz w:val="22"/>
       <w:shd w:val="clear" w:color="auto" w:fill="F8F8F8"/>
+      <w:lang w:val="en-GB"/>
     </w:rPr>
   </w:style>
   <w:style w:type="character" w:customStyle="1" w:styleId="DecValTok">
@@ -1694,6 +1769,7 @@
       <w:color w:val="0000CF"/>
       <w:sz w:val="22"/>
       <w:shd w:val="clear" w:color="auto" w:fill="F8F8F8"/>
+      <w:lang w:val="en-GB"/>
     </w:rPr>
   </w:style>
   <w:style w:type="character" w:customStyle="1" w:styleId="BaseNTok">
@@ -1704,6 +1780,7 @@
       <w:color w:val="0000CF"/>
       <w:sz w:val="22"/>
       <w:shd w:val="clear" w:color="auto" w:fill="F8F8F8"/>
+      <w:lang w:val="en-GB"/>
     </w:rPr>
   </w:style>
   <w:style w:type="character" w:customStyle="1" w:styleId="FloatTok">
@@ -1714,6 +1791,7 @@
       <w:color w:val="0000CF"/>
       <w:sz w:val="22"/>
       <w:shd w:val="clear" w:color="auto" w:fill="F8F8F8"/>
+      <w:lang w:val="en-GB"/>
     </w:rPr>
   </w:style>
   <w:style w:type="character" w:customStyle="1" w:styleId="ConstantTok">
@@ -1724,6 +1802,7 @@
       <w:color w:val="000000"/>
       <w:sz w:val="22"/>
       <w:shd w:val="clear" w:color="auto" w:fill="F8F8F8"/>
+      <w:lang w:val="en-GB"/>
     </w:rPr>
   </w:style>
   <w:style w:type="character" w:customStyle="1" w:styleId="CharTok">
@@ -1734,6 +1813,7 @@
       <w:color w:val="4E9A06"/>
       <w:sz w:val="22"/>
       <w:shd w:val="clear" w:color="auto" w:fill="F8F8F8"/>
+      <w:lang w:val="en-GB"/>
     </w:rPr>
   </w:style>
   <w:style w:type="character" w:customStyle="1" w:styleId="SpecialCharTok">
@@ -1744,6 +1824,7 @@
       <w:color w:val="000000"/>
       <w:sz w:val="22"/>
       <w:shd w:val="clear" w:color="auto" w:fill="F8F8F8"/>
+      <w:lang w:val="en-GB"/>
     </w:rPr>
   </w:style>
   <w:style w:type="character" w:customStyle="1" w:styleId="StringTok">
@@ -1754,6 +1835,7 @@
       <w:color w:val="4E9A06"/>
       <w:sz w:val="22"/>
       <w:shd w:val="clear" w:color="auto" w:fill="F8F8F8"/>
+      <w:lang w:val="en-GB"/>
     </w:rPr>
   </w:style>
   <w:style w:type="character" w:customStyle="1" w:styleId="VerbatimStringTok">
@@ -1764,6 +1846,7 @@
       <w:color w:val="4E9A06"/>
       <w:sz w:val="22"/>
       <w:shd w:val="clear" w:color="auto" w:fill="F8F8F8"/>
+      <w:lang w:val="en-GB"/>
     </w:rPr>
   </w:style>
   <w:style w:type="character" w:customStyle="1" w:styleId="SpecialStringTok">
@@ -1774,6 +1857,7 @@
       <w:color w:val="4E9A06"/>
       <w:sz w:val="22"/>
       <w:shd w:val="clear" w:color="auto" w:fill="F8F8F8"/>
+      <w:lang w:val="en-GB"/>
     </w:rPr>
   </w:style>
   <w:style w:type="character" w:customStyle="1" w:styleId="ImportTok">
@@ -1783,6 +1867,7 @@
       <w:rFonts w:ascii="Consolas" w:hAnsi="Consolas" w:cs="Times New Roman"/>
       <w:sz w:val="22"/>
       <w:shd w:val="clear" w:color="auto" w:fill="F8F8F8"/>
+      <w:lang w:val="en-GB"/>
     </w:rPr>
   </w:style>
   <w:style w:type="character" w:customStyle="1" w:styleId="CommentTok">
@@ -1794,6 +1879,7 @@
       <w:color w:val="8F5902"/>
       <w:sz w:val="22"/>
       <w:shd w:val="clear" w:color="auto" w:fill="F8F8F8"/>
+      <w:lang w:val="en-GB"/>
     </w:rPr>
   </w:style>
   <w:style w:type="character" w:customStyle="1" w:styleId="DocumentationTok">
@@ -1806,6 +1892,7 @@
       <w:color w:val="8F5902"/>
       <w:sz w:val="22"/>
       <w:shd w:val="clear" w:color="auto" w:fill="F8F8F8"/>
+      <w:lang w:val="en-GB"/>
     </w:rPr>
   </w:style>
   <w:style w:type="character" w:customStyle="1" w:styleId="AnnotationTok">
@@ -1818,6 +1905,7 @@
       <w:color w:val="8F5902"/>
       <w:sz w:val="22"/>
       <w:shd w:val="clear" w:color="auto" w:fill="F8F8F8"/>
+      <w:lang w:val="en-GB"/>
     </w:rPr>
   </w:style>
   <w:style w:type="character" w:customStyle="1" w:styleId="CommentVarTok">
@@ -1830,6 +1918,7 @@
       <w:color w:val="8F5902"/>
       <w:sz w:val="22"/>
       <w:shd w:val="clear" w:color="auto" w:fill="F8F8F8"/>
+      <w:lang w:val="en-GB"/>
     </w:rPr>
   </w:style>
   <w:style w:type="character" w:customStyle="1" w:styleId="OtherTok">
@@ -1840,6 +1929,7 @@
       <w:color w:val="8F5902"/>
       <w:sz w:val="22"/>
       <w:shd w:val="clear" w:color="auto" w:fill="F8F8F8"/>
+      <w:lang w:val="en-GB"/>
     </w:rPr>
   </w:style>
   <w:style w:type="character" w:customStyle="1" w:styleId="FunctionTok">
@@ -1850,6 +1940,7 @@
       <w:color w:val="000000"/>
       <w:sz w:val="22"/>
       <w:shd w:val="clear" w:color="auto" w:fill="F8F8F8"/>
+      <w:lang w:val="en-GB"/>
     </w:rPr>
   </w:style>
   <w:style w:type="character" w:customStyle="1" w:styleId="VariableTok">
@@ -1860,6 +1951,7 @@
       <w:color w:val="000000"/>
       <w:sz w:val="22"/>
       <w:shd w:val="clear" w:color="auto" w:fill="F8F8F8"/>
+      <w:lang w:val="en-GB"/>
     </w:rPr>
   </w:style>
   <w:style w:type="character" w:customStyle="1" w:styleId="ControlFlowTok">
@@ -1871,6 +1963,7 @@
       <w:color w:val="204A87"/>
       <w:sz w:val="22"/>
       <w:shd w:val="clear" w:color="auto" w:fill="F8F8F8"/>
+      <w:lang w:val="en-GB"/>
     </w:rPr>
   </w:style>
   <w:style w:type="character" w:customStyle="1" w:styleId="OperatorTok">
@@ -1882,6 +1975,7 @@
       <w:color w:val="CE5C00"/>
       <w:sz w:val="22"/>
       <w:shd w:val="clear" w:color="auto" w:fill="F8F8F8"/>
+      <w:lang w:val="en-GB"/>
     </w:rPr>
   </w:style>
   <w:style w:type="character" w:customStyle="1" w:styleId="BuiltInTok">
@@ -1891,6 +1985,7 @@
       <w:rFonts w:ascii="Consolas" w:hAnsi="Consolas" w:cs="Times New Roman"/>
       <w:sz w:val="22"/>
       <w:shd w:val="clear" w:color="auto" w:fill="F8F8F8"/>
+      <w:lang w:val="en-GB"/>
     </w:rPr>
   </w:style>
   <w:style w:type="character" w:customStyle="1" w:styleId="ExtensionTok">
@@ -1900,6 +1995,7 @@
       <w:rFonts w:ascii="Consolas" w:hAnsi="Consolas" w:cs="Times New Roman"/>
       <w:sz w:val="22"/>
       <w:shd w:val="clear" w:color="auto" w:fill="F8F8F8"/>
+      <w:lang w:val="en-GB"/>
     </w:rPr>
   </w:style>
   <w:style w:type="character" w:customStyle="1" w:styleId="PreprocessorTok">
@@ -1911,6 +2007,7 @@
       <w:color w:val="8F5902"/>
       <w:sz w:val="22"/>
       <w:shd w:val="clear" w:color="auto" w:fill="F8F8F8"/>
+      <w:lang w:val="en-GB"/>
     </w:rPr>
   </w:style>
   <w:style w:type="character" w:customStyle="1" w:styleId="AttributeTok">
@@ -1921,6 +2018,7 @@
       <w:color w:val="C4A000"/>
       <w:sz w:val="22"/>
       <w:shd w:val="clear" w:color="auto" w:fill="F8F8F8"/>
+      <w:lang w:val="en-GB"/>
     </w:rPr>
   </w:style>
   <w:style w:type="character" w:customStyle="1" w:styleId="RegionMarkerTok">
@@ -1930,6 +2028,7 @@
       <w:rFonts w:ascii="Consolas" w:hAnsi="Consolas" w:cs="Times New Roman"/>
       <w:sz w:val="22"/>
       <w:shd w:val="clear" w:color="auto" w:fill="F8F8F8"/>
+      <w:lang w:val="en-GB"/>
     </w:rPr>
   </w:style>
   <w:style w:type="character" w:customStyle="1" w:styleId="InformationTok">
@@ -1942,6 +2041,7 @@
       <w:color w:val="8F5902"/>
       <w:sz w:val="22"/>
       <w:shd w:val="clear" w:color="auto" w:fill="F8F8F8"/>
+      <w:lang w:val="en-GB"/>
     </w:rPr>
   </w:style>
   <w:style w:type="character" w:customStyle="1" w:styleId="WarningTok">
@@ -1954,6 +2054,7 @@
       <w:color w:val="8F5902"/>
       <w:sz w:val="22"/>
       <w:shd w:val="clear" w:color="auto" w:fill="F8F8F8"/>
+      <w:lang w:val="en-GB"/>
     </w:rPr>
   </w:style>
   <w:style w:type="character" w:customStyle="1" w:styleId="AlertTok">
@@ -1964,6 +2065,7 @@
       <w:color w:val="EF2929"/>
       <w:sz w:val="22"/>
       <w:shd w:val="clear" w:color="auto" w:fill="F8F8F8"/>
+      <w:lang w:val="en-GB"/>
     </w:rPr>
   </w:style>
   <w:style w:type="character" w:customStyle="1" w:styleId="ErrorTok">
@@ -1975,6 +2077,7 @@
       <w:color w:val="A40000"/>
       <w:sz w:val="22"/>
       <w:shd w:val="clear" w:color="auto" w:fill="F8F8F8"/>
+      <w:lang w:val="en-GB"/>
     </w:rPr>
   </w:style>
   <w:style w:type="character" w:customStyle="1" w:styleId="NormalTok">
@@ -1984,6 +2087,7 @@
       <w:rFonts w:ascii="Consolas" w:hAnsi="Consolas" w:cs="Times New Roman"/>
       <w:sz w:val="22"/>
       <w:shd w:val="clear" w:color="auto" w:fill="F8F8F8"/>
+      <w:lang w:val="en-GB"/>
     </w:rPr>
   </w:style>
   <w:style w:type="character" w:customStyle="1" w:styleId="Ttulo1Car">
@@ -2058,12 +2162,13 @@
     <w:link w:val="PiedepginaCar"/>
     <w:uiPriority w:val="99"/>
     <w:unhideWhenUsed/>
-    <w:rsid w:val="00D82BF6"/>
+    <w:rsid w:val="00797D5E"/>
     <w:pPr>
       <w:tabs>
         <w:tab w:val="center" w:pos="4252"/>
         <w:tab w:val="right" w:pos="8504"/>
       </w:tabs>
+      <w:jc w:val="center"/>
     </w:pPr>
   </w:style>
   <w:style w:type="character" w:customStyle="1" w:styleId="PiedepginaCar">
@@ -2071,7 +2176,11 @@
     <w:basedOn w:val="Fuentedeprrafopredeter"/>
     <w:link w:val="Piedepgina"/>
     <w:uiPriority w:val="99"/>
-    <w:rsid w:val="00D82BF6"/>
+    <w:rsid w:val="00797D5E"/>
+    <w:rPr>
+      <w:rFonts w:ascii="Times New Roman" w:hAnsi="Times New Roman" w:cs="Times New Roman"/>
+      <w:lang w:val="en-GB"/>
+    </w:rPr>
   </w:style>
   <w:style w:type="paragraph" w:styleId="Prrafodelista">
     <w:name w:val="List Paragraph"/>

</xml_diff>